<commit_message>
cv modified middle name
</commit_message>
<xml_diff>
--- a/Abdulla_Shoshaa_Resume.docx
+++ b/Abdulla_Shoshaa_Resume.docx
@@ -34,6 +34,8 @@
           <w:highlight w:val="lightGray"/>
         </w:rPr>
       </w:pPr>
+      <w:bookmarkStart w:id="0" w:name="_GoBack"/>
+      <w:bookmarkEnd w:id="0"/>
     </w:p>
     <w:p>
       <w:pPr>
@@ -978,6 +980,7 @@
         </w:rPr>
         <w:t xml:space="preserve"> including </w:t>
       </w:r>
+      <w:proofErr w:type="spellStart"/>
       <w:r>
         <w:rPr>
           <w:rFonts w:ascii="Palatino Linotype" w:hAnsi="Palatino Linotype" w:cs="Calibri"/>
@@ -986,8 +989,9 @@
           <w:sz w:val="20"/>
           <w:szCs w:val="20"/>
         </w:rPr>
-        <w:t>MySql 5.0</w:t>
-      </w:r>
+        <w:t>MySql</w:t>
+      </w:r>
+      <w:proofErr w:type="spellEnd"/>
       <w:r>
         <w:rPr>
           <w:rFonts w:ascii="Palatino Linotype" w:hAnsi="Palatino Linotype" w:cs="Calibri"/>
@@ -996,7 +1000,7 @@
           <w:sz w:val="20"/>
           <w:szCs w:val="20"/>
         </w:rPr>
-        <w:t>, SQLight and</w:t>
+        <w:t xml:space="preserve"> 5.0</w:t>
       </w:r>
       <w:r>
         <w:rPr>
@@ -1006,8 +1010,9 @@
           <w:sz w:val="20"/>
           <w:szCs w:val="20"/>
         </w:rPr>
-        <w:t xml:space="preserve"> </w:t>
-      </w:r>
+        <w:t xml:space="preserve">, </w:t>
+      </w:r>
+      <w:proofErr w:type="spellStart"/>
       <w:r>
         <w:rPr>
           <w:rFonts w:ascii="Palatino Linotype" w:hAnsi="Palatino Linotype" w:cs="Calibri"/>
@@ -1016,8 +1021,9 @@
           <w:sz w:val="20"/>
           <w:szCs w:val="20"/>
         </w:rPr>
-        <w:t>SqlServer-</w:t>
-      </w:r>
+        <w:t>SQLight</w:t>
+      </w:r>
+      <w:proofErr w:type="spellEnd"/>
       <w:r>
         <w:rPr>
           <w:rFonts w:ascii="Palatino Linotype" w:hAnsi="Palatino Linotype" w:cs="Calibri"/>
@@ -1026,8 +1032,40 @@
           <w:sz w:val="20"/>
           <w:szCs w:val="20"/>
         </w:rPr>
+        <w:t xml:space="preserve"> and</w:t>
+      </w:r>
+      <w:r>
+        <w:rPr>
+          <w:rFonts w:ascii="Palatino Linotype" w:hAnsi="Palatino Linotype" w:cs="Calibri"/>
+          <w:b/>
+          <w:bCs/>
+          <w:sz w:val="20"/>
+          <w:szCs w:val="20"/>
+        </w:rPr>
+        <w:t xml:space="preserve"> </w:t>
+      </w:r>
+      <w:r>
+        <w:rPr>
+          <w:rFonts w:ascii="Palatino Linotype" w:hAnsi="Palatino Linotype" w:cs="Calibri"/>
+          <w:b/>
+          <w:bCs/>
+          <w:sz w:val="20"/>
+          <w:szCs w:val="20"/>
+        </w:rPr>
+        <w:t>SqlServer-</w:t>
+      </w:r>
+      <w:proofErr w:type="gramStart"/>
+      <w:r>
+        <w:rPr>
+          <w:rFonts w:ascii="Palatino Linotype" w:hAnsi="Palatino Linotype" w:cs="Calibri"/>
+          <w:b/>
+          <w:bCs/>
+          <w:sz w:val="20"/>
+          <w:szCs w:val="20"/>
+        </w:rPr>
         <w:t>2008 .</w:t>
       </w:r>
+      <w:proofErr w:type="gramEnd"/>
     </w:p>
     <w:p>
       <w:pPr>
@@ -1069,6 +1107,7 @@
         </w:rPr>
         <w:t xml:space="preserve">Eclipse 3.2, </w:t>
       </w:r>
+      <w:proofErr w:type="spellStart"/>
       <w:r>
         <w:rPr>
           <w:rFonts w:ascii="Palatino Linotype" w:hAnsi="Palatino Linotype" w:cs="Calibri"/>
@@ -1077,8 +1116,9 @@
           <w:sz w:val="20"/>
           <w:szCs w:val="20"/>
         </w:rPr>
-        <w:t>IntelJ Idea</w:t>
-      </w:r>
+        <w:t>IntelJ</w:t>
+      </w:r>
+      <w:proofErr w:type="spellEnd"/>
       <w:r>
         <w:rPr>
           <w:rFonts w:ascii="Palatino Linotype" w:hAnsi="Palatino Linotype" w:cs="Calibri"/>
@@ -1087,7 +1127,39 @@
           <w:sz w:val="20"/>
           <w:szCs w:val="20"/>
         </w:rPr>
-        <w:t>, Netbeans 5.0</w:t>
+        <w:t xml:space="preserve"> Idea</w:t>
+      </w:r>
+      <w:r>
+        <w:rPr>
+          <w:rFonts w:ascii="Palatino Linotype" w:hAnsi="Palatino Linotype" w:cs="Calibri"/>
+          <w:b/>
+          <w:bCs/>
+          <w:sz w:val="20"/>
+          <w:szCs w:val="20"/>
+        </w:rPr>
+        <w:t xml:space="preserve">, </w:t>
+      </w:r>
+      <w:proofErr w:type="spellStart"/>
+      <w:r>
+        <w:rPr>
+          <w:rFonts w:ascii="Palatino Linotype" w:hAnsi="Palatino Linotype" w:cs="Calibri"/>
+          <w:b/>
+          <w:bCs/>
+          <w:sz w:val="20"/>
+          <w:szCs w:val="20"/>
+        </w:rPr>
+        <w:t>Netbeans</w:t>
+      </w:r>
+      <w:proofErr w:type="spellEnd"/>
+      <w:r>
+        <w:rPr>
+          <w:rFonts w:ascii="Palatino Linotype" w:hAnsi="Palatino Linotype" w:cs="Calibri"/>
+          <w:b/>
+          <w:bCs/>
+          <w:sz w:val="20"/>
+          <w:szCs w:val="20"/>
+        </w:rPr>
+        <w:t xml:space="preserve"> 5.0</w:t>
       </w:r>
       <w:r>
         <w:rPr>
@@ -1138,6 +1210,7 @@
         </w:rPr>
         <w:t xml:space="preserve">Experience with a version control system like </w:t>
       </w:r>
+      <w:proofErr w:type="spellStart"/>
       <w:r>
         <w:rPr>
           <w:rFonts w:ascii="Palatino Linotype" w:hAnsi="Palatino Linotype"/>
@@ -1147,6 +1220,7 @@
         </w:rPr>
         <w:t>Git</w:t>
       </w:r>
+      <w:proofErr w:type="spellEnd"/>
       <w:r>
         <w:rPr>
           <w:rFonts w:ascii="Palatino Linotype" w:hAnsi="Palatino Linotype"/>
@@ -1155,6 +1229,7 @@
         </w:rPr>
         <w:t xml:space="preserve"> and Experience with </w:t>
       </w:r>
+      <w:proofErr w:type="spellStart"/>
       <w:r>
         <w:rPr>
           <w:rFonts w:ascii="Palatino Linotype" w:hAnsi="Palatino Linotype" w:cs="Calibri"/>
@@ -1162,7 +1237,17 @@
           <w:sz w:val="20"/>
           <w:szCs w:val="20"/>
         </w:rPr>
-        <w:t>Github.</w:t>
+        <w:t>Github</w:t>
+      </w:r>
+      <w:proofErr w:type="spellEnd"/>
+      <w:r>
+        <w:rPr>
+          <w:rFonts w:ascii="Palatino Linotype" w:hAnsi="Palatino Linotype" w:cs="Calibri"/>
+          <w:b/>
+          <w:sz w:val="20"/>
+          <w:szCs w:val="20"/>
+        </w:rPr>
+        <w:t>.</w:t>
       </w:r>
     </w:p>
     <w:p>
@@ -1494,6 +1579,7 @@
           <w:szCs w:val="20"/>
         </w:rPr>
       </w:pPr>
+      <w:proofErr w:type="spellStart"/>
       <w:r>
         <w:rPr>
           <w:rFonts w:ascii="Palatino Linotype" w:hAnsi="Palatino Linotype" w:cs="Arial"/>
@@ -1501,7 +1587,17 @@
           <w:sz w:val="20"/>
           <w:szCs w:val="20"/>
         </w:rPr>
-        <w:t xml:space="preserve">MicroTech </w:t>
+        <w:t>MicroTech</w:t>
+      </w:r>
+      <w:proofErr w:type="spellEnd"/>
+      <w:r>
+        <w:rPr>
+          <w:rFonts w:ascii="Palatino Linotype" w:hAnsi="Palatino Linotype" w:cs="Arial"/>
+          <w:b/>
+          <w:sz w:val="20"/>
+          <w:szCs w:val="20"/>
+        </w:rPr>
+        <w:t xml:space="preserve"> </w:t>
       </w:r>
       <w:r>
         <w:rPr>
@@ -1919,7 +2015,43 @@
           <w:sz w:val="20"/>
           <w:szCs w:val="20"/>
         </w:rPr>
-        <w:t>Participated in deploying the software builds either on Play Store or a web hosting server such as bluehost, hostgator web servers.</w:t>
+        <w:t xml:space="preserve">Participated in deploying the software builds either on Play Store or a web hosting server such as </w:t>
+      </w:r>
+      <w:proofErr w:type="spellStart"/>
+      <w:r>
+        <w:rPr>
+          <w:rFonts w:ascii="Palatino Linotype" w:hAnsi="Palatino Linotype"/>
+          <w:sz w:val="20"/>
+          <w:szCs w:val="20"/>
+        </w:rPr>
+        <w:t>bluehost</w:t>
+      </w:r>
+      <w:proofErr w:type="spellEnd"/>
+      <w:r>
+        <w:rPr>
+          <w:rFonts w:ascii="Palatino Linotype" w:hAnsi="Palatino Linotype"/>
+          <w:sz w:val="20"/>
+          <w:szCs w:val="20"/>
+        </w:rPr>
+        <w:t xml:space="preserve">, </w:t>
+      </w:r>
+      <w:proofErr w:type="spellStart"/>
+      <w:r>
+        <w:rPr>
+          <w:rFonts w:ascii="Palatino Linotype" w:hAnsi="Palatino Linotype"/>
+          <w:sz w:val="20"/>
+          <w:szCs w:val="20"/>
+        </w:rPr>
+        <w:t>hostgator</w:t>
+      </w:r>
+      <w:proofErr w:type="spellEnd"/>
+      <w:r>
+        <w:rPr>
+          <w:rFonts w:ascii="Palatino Linotype" w:hAnsi="Palatino Linotype"/>
+          <w:sz w:val="20"/>
+          <w:szCs w:val="20"/>
+        </w:rPr>
+        <w:t xml:space="preserve"> web servers.</w:t>
       </w:r>
     </w:p>
     <w:p>
@@ -1966,6 +2098,7 @@
           <w:szCs w:val="20"/>
         </w:rPr>
       </w:pPr>
+      <w:proofErr w:type="spellStart"/>
       <w:r>
         <w:rPr>
           <w:rFonts w:ascii="Palatino Linotype" w:hAnsi="Palatino Linotype" w:cs="Arial"/>
@@ -1973,10 +2106,38 @@
           <w:sz w:val="20"/>
           <w:szCs w:val="20"/>
         </w:rPr>
-        <w:t>Ertiqa (Lamsa FZ LLC)</w:t>
-      </w:r>
-      <w:bookmarkStart w:id="0" w:name="_GoBack"/>
-      <w:bookmarkEnd w:id="0"/>
+        <w:t>Ertiqa</w:t>
+      </w:r>
+      <w:proofErr w:type="spellEnd"/>
+      <w:r>
+        <w:rPr>
+          <w:rFonts w:ascii="Palatino Linotype" w:hAnsi="Palatino Linotype" w:cs="Arial"/>
+          <w:b/>
+          <w:sz w:val="20"/>
+          <w:szCs w:val="20"/>
+        </w:rPr>
+        <w:t xml:space="preserve"> (</w:t>
+      </w:r>
+      <w:proofErr w:type="spellStart"/>
+      <w:r>
+        <w:rPr>
+          <w:rFonts w:ascii="Palatino Linotype" w:hAnsi="Palatino Linotype" w:cs="Arial"/>
+          <w:b/>
+          <w:sz w:val="20"/>
+          <w:szCs w:val="20"/>
+        </w:rPr>
+        <w:t>Lamsa</w:t>
+      </w:r>
+      <w:proofErr w:type="spellEnd"/>
+      <w:r>
+        <w:rPr>
+          <w:rFonts w:ascii="Palatino Linotype" w:hAnsi="Palatino Linotype" w:cs="Arial"/>
+          <w:b/>
+          <w:sz w:val="20"/>
+          <w:szCs w:val="20"/>
+        </w:rPr>
+        <w:t xml:space="preserve"> FZ LLC)</w:t>
+      </w:r>
       <w:r>
         <w:rPr>
           <w:rFonts w:ascii="Palatino Linotype" w:hAnsi="Palatino Linotype" w:cs="Arial"/>
@@ -2190,13 +2351,23 @@
         </w:rPr>
         <w:t xml:space="preserve"> </w:t>
       </w:r>
-      <w:r>
-        <w:rPr>
-          <w:rFonts w:ascii="Palatino Linotype" w:hAnsi="Palatino Linotype"/>
-          <w:sz w:val="20"/>
-          <w:szCs w:val="20"/>
-        </w:rPr>
-        <w:t>Lamsa Android app new features using Java 1.7 and XML and used UML technology to document the process. (using Visual Paradigm).</w:t>
+      <w:proofErr w:type="spellStart"/>
+      <w:r>
+        <w:rPr>
+          <w:rFonts w:ascii="Palatino Linotype" w:hAnsi="Palatino Linotype"/>
+          <w:sz w:val="20"/>
+          <w:szCs w:val="20"/>
+        </w:rPr>
+        <w:t>Lamsa</w:t>
+      </w:r>
+      <w:proofErr w:type="spellEnd"/>
+      <w:r>
+        <w:rPr>
+          <w:rFonts w:ascii="Palatino Linotype" w:hAnsi="Palatino Linotype"/>
+          <w:sz w:val="20"/>
+          <w:szCs w:val="20"/>
+        </w:rPr>
+        <w:t xml:space="preserve"> Android app new features using Java 1.7 and XML and used UML technology to document the process. (using Visual Paradigm).</w:t>
       </w:r>
     </w:p>
     <w:p>
@@ -2314,7 +2485,25 @@
           <w:sz w:val="20"/>
           <w:szCs w:val="20"/>
         </w:rPr>
-        <w:t>Developed and coded the new front-end design for LamsaWorld app version 3 using XML and Java.</w:t>
+        <w:t xml:space="preserve">Developed and coded the new front-end design for </w:t>
+      </w:r>
+      <w:proofErr w:type="spellStart"/>
+      <w:r>
+        <w:rPr>
+          <w:rFonts w:ascii="Palatino Linotype" w:hAnsi="Palatino Linotype"/>
+          <w:sz w:val="20"/>
+          <w:szCs w:val="20"/>
+        </w:rPr>
+        <w:t>LamsaWorld</w:t>
+      </w:r>
+      <w:proofErr w:type="spellEnd"/>
+      <w:r>
+        <w:rPr>
+          <w:rFonts w:ascii="Palatino Linotype" w:hAnsi="Palatino Linotype"/>
+          <w:sz w:val="20"/>
+          <w:szCs w:val="20"/>
+        </w:rPr>
+        <w:t xml:space="preserve"> app version 3 using XML and Java.</w:t>
       </w:r>
     </w:p>
     <w:p>
@@ -2331,13 +2520,23 @@
           <w:szCs w:val="20"/>
         </w:rPr>
       </w:pPr>
-      <w:r>
-        <w:rPr>
-          <w:rFonts w:ascii="Palatino Linotype" w:hAnsi="Palatino Linotype"/>
-          <w:sz w:val="20"/>
-          <w:szCs w:val="20"/>
-        </w:rPr>
-        <w:t>Updated  and Implemented new library for micro payments using Play Store billing system.(Billing v3)</w:t>
+      <w:proofErr w:type="gramStart"/>
+      <w:r>
+        <w:rPr>
+          <w:rFonts w:ascii="Palatino Linotype" w:hAnsi="Palatino Linotype"/>
+          <w:sz w:val="20"/>
+          <w:szCs w:val="20"/>
+        </w:rPr>
+        <w:t>Updated  and</w:t>
+      </w:r>
+      <w:proofErr w:type="gramEnd"/>
+      <w:r>
+        <w:rPr>
+          <w:rFonts w:ascii="Palatino Linotype" w:hAnsi="Palatino Linotype"/>
+          <w:sz w:val="20"/>
+          <w:szCs w:val="20"/>
+        </w:rPr>
+        <w:t xml:space="preserve"> Implemented new library for micro payments using Play Store billing system.(Billing v3)</w:t>
       </w:r>
     </w:p>
     <w:p>
@@ -2768,7 +2967,25 @@
                 <w:sz w:val="20"/>
                 <w:szCs w:val="20"/>
               </w:rPr>
-              <w:t>, Bootstrap, Jquery and many more</w:t>
+              <w:t xml:space="preserve">, Bootstrap, </w:t>
+            </w:r>
+            <w:proofErr w:type="spellStart"/>
+            <w:r>
+              <w:rPr>
+                <w:rFonts w:ascii="Palatino Linotype" w:hAnsi="Palatino Linotype" w:cs="Calibri"/>
+                <w:sz w:val="20"/>
+                <w:szCs w:val="20"/>
+              </w:rPr>
+              <w:t>Jquery</w:t>
+            </w:r>
+            <w:proofErr w:type="spellEnd"/>
+            <w:r>
+              <w:rPr>
+                <w:rFonts w:ascii="Palatino Linotype" w:hAnsi="Palatino Linotype" w:cs="Calibri"/>
+                <w:sz w:val="20"/>
+                <w:szCs w:val="20"/>
+              </w:rPr>
+              <w:t xml:space="preserve"> and many more</w:t>
             </w:r>
           </w:p>
         </w:tc>
@@ -2825,8 +3042,18 @@
                 <w:sz w:val="20"/>
                 <w:szCs w:val="20"/>
               </w:rPr>
-              <w:t>UML, Java/J2EE Design Patterns, Webservices</w:t>
+              <w:t xml:space="preserve">UML, Java/J2EE Design Patterns, </w:t>
             </w:r>
+            <w:proofErr w:type="spellStart"/>
+            <w:r>
+              <w:rPr>
+                <w:rFonts w:ascii="Palatino Linotype" w:hAnsi="Palatino Linotype" w:cs="Calibri"/>
+                <w:sz w:val="20"/>
+                <w:szCs w:val="20"/>
+              </w:rPr>
+              <w:t>Webservices</w:t>
+            </w:r>
+            <w:proofErr w:type="spellEnd"/>
           </w:p>
         </w:tc>
       </w:tr>
@@ -2892,7 +3119,25 @@
                 <w:sz w:val="20"/>
                 <w:szCs w:val="20"/>
               </w:rPr>
-              <w:t>, SQLight and MySQL 2008</w:t>
+              <w:t xml:space="preserve">, </w:t>
+            </w:r>
+            <w:proofErr w:type="spellStart"/>
+            <w:r>
+              <w:rPr>
+                <w:rFonts w:ascii="Palatino Linotype" w:hAnsi="Palatino Linotype" w:cs="Calibri"/>
+                <w:sz w:val="20"/>
+                <w:szCs w:val="20"/>
+              </w:rPr>
+              <w:t>SQLight</w:t>
+            </w:r>
+            <w:proofErr w:type="spellEnd"/>
+            <w:r>
+              <w:rPr>
+                <w:rFonts w:ascii="Palatino Linotype" w:hAnsi="Palatino Linotype" w:cs="Calibri"/>
+                <w:sz w:val="20"/>
+                <w:szCs w:val="20"/>
+              </w:rPr>
+              <w:t xml:space="preserve"> and MySQL 2008</w:t>
             </w:r>
           </w:p>
         </w:tc>
@@ -2917,6 +3162,7 @@
                 <w:lang w:bidi="en-US"/>
               </w:rPr>
             </w:pPr>
+            <w:proofErr w:type="spellStart"/>
             <w:r>
               <w:rPr>
                 <w:rFonts w:ascii="Palatino Linotype" w:hAnsi="Palatino Linotype" w:cs="Calibri"/>
@@ -2924,7 +3170,17 @@
                 <w:sz w:val="20"/>
                 <w:szCs w:val="20"/>
               </w:rPr>
-              <w:t>Markup Languages</w:t>
+              <w:t>Markup</w:t>
+            </w:r>
+            <w:proofErr w:type="spellEnd"/>
+            <w:r>
+              <w:rPr>
+                <w:rFonts w:ascii="Palatino Linotype" w:hAnsi="Palatino Linotype" w:cs="Calibri"/>
+                <w:b/>
+                <w:sz w:val="20"/>
+                <w:szCs w:val="20"/>
+              </w:rPr>
+              <w:t xml:space="preserve"> Languages</w:t>
             </w:r>
           </w:p>
         </w:tc>
@@ -3108,6 +3364,7 @@
                 <w:lang w:bidi="en-US"/>
               </w:rPr>
             </w:pPr>
+            <w:proofErr w:type="spellStart"/>
             <w:r>
               <w:rPr>
                 <w:rFonts w:ascii="Palatino Linotype" w:hAnsi="Palatino Linotype"/>
@@ -3126,6 +3383,7 @@
               </w:rPr>
               <w:t>avascript</w:t>
             </w:r>
+            <w:proofErr w:type="spellEnd"/>
             <w:r>
               <w:rPr>
                 <w:rFonts w:ascii="Palatino Linotype" w:hAnsi="Palatino Linotype"/>
@@ -3201,7 +3459,43 @@
                 <w:sz w:val="20"/>
                 <w:szCs w:val="20"/>
               </w:rPr>
-              <w:t>Eclipse 3.2, MyEclipse 5.5, Netbeans 5.0</w:t>
+              <w:t xml:space="preserve">Eclipse 3.2, </w:t>
+            </w:r>
+            <w:proofErr w:type="spellStart"/>
+            <w:r>
+              <w:rPr>
+                <w:rFonts w:ascii="Palatino Linotype" w:hAnsi="Palatino Linotype" w:cs="Calibri"/>
+                <w:sz w:val="20"/>
+                <w:szCs w:val="20"/>
+              </w:rPr>
+              <w:t>MyEclipse</w:t>
+            </w:r>
+            <w:proofErr w:type="spellEnd"/>
+            <w:r>
+              <w:rPr>
+                <w:rFonts w:ascii="Palatino Linotype" w:hAnsi="Palatino Linotype" w:cs="Calibri"/>
+                <w:sz w:val="20"/>
+                <w:szCs w:val="20"/>
+              </w:rPr>
+              <w:t xml:space="preserve"> 5.5, </w:t>
+            </w:r>
+            <w:proofErr w:type="spellStart"/>
+            <w:r>
+              <w:rPr>
+                <w:rFonts w:ascii="Palatino Linotype" w:hAnsi="Palatino Linotype" w:cs="Calibri"/>
+                <w:sz w:val="20"/>
+                <w:szCs w:val="20"/>
+              </w:rPr>
+              <w:t>Netbeans</w:t>
+            </w:r>
+            <w:proofErr w:type="spellEnd"/>
+            <w:r>
+              <w:rPr>
+                <w:rFonts w:ascii="Palatino Linotype" w:hAnsi="Palatino Linotype" w:cs="Calibri"/>
+                <w:sz w:val="20"/>
+                <w:szCs w:val="20"/>
+              </w:rPr>
+              <w:t xml:space="preserve"> 5.0</w:t>
             </w:r>
             <w:r>
               <w:rPr>
@@ -3209,8 +3503,18 @@
                 <w:sz w:val="20"/>
                 <w:szCs w:val="20"/>
               </w:rPr>
-              <w:t>, Aptana</w:t>
+              <w:t xml:space="preserve">, </w:t>
             </w:r>
+            <w:proofErr w:type="spellStart"/>
+            <w:r>
+              <w:rPr>
+                <w:rFonts w:ascii="Palatino Linotype" w:hAnsi="Palatino Linotype" w:cs="Calibri"/>
+                <w:sz w:val="20"/>
+                <w:szCs w:val="20"/>
+              </w:rPr>
+              <w:t>Aptana</w:t>
+            </w:r>
+            <w:proofErr w:type="spellEnd"/>
           </w:p>
         </w:tc>
       </w:tr>
@@ -3439,13 +3743,23 @@
                 <w:lang w:bidi="en-US"/>
               </w:rPr>
             </w:pPr>
+            <w:proofErr w:type="spellStart"/>
             <w:r>
               <w:rPr>
                 <w:rFonts w:ascii="Palatino Linotype" w:hAnsi="Palatino Linotype" w:cs="Calibri"/>
                 <w:sz w:val="20"/>
                 <w:szCs w:val="20"/>
               </w:rPr>
-              <w:t xml:space="preserve">MyEclipse 5.5, </w:t>
+              <w:t>MyEclipse</w:t>
+            </w:r>
+            <w:proofErr w:type="spellEnd"/>
+            <w:r>
+              <w:rPr>
+                <w:rFonts w:ascii="Palatino Linotype" w:hAnsi="Palatino Linotype" w:cs="Calibri"/>
+                <w:sz w:val="20"/>
+                <w:szCs w:val="20"/>
+              </w:rPr>
+              <w:t xml:space="preserve"> 5.5, </w:t>
             </w:r>
             <w:r>
               <w:rPr>
@@ -3853,6 +4167,7 @@
         </w:rPr>
         <w:tab/>
       </w:r>
+      <w:proofErr w:type="spellStart"/>
       <w:r>
         <w:rPr>
           <w:rFonts w:ascii="Palatino Linotype" w:hAnsi="Palatino Linotype"/>
@@ -3860,7 +4175,17 @@
           <w:sz w:val="20"/>
           <w:szCs w:val="20"/>
         </w:rPr>
-        <w:t>Aqar-Estate mobile app</w:t>
+        <w:t>Aqar</w:t>
+      </w:r>
+      <w:proofErr w:type="spellEnd"/>
+      <w:r>
+        <w:rPr>
+          <w:rFonts w:ascii="Palatino Linotype" w:hAnsi="Palatino Linotype"/>
+          <w:b/>
+          <w:sz w:val="20"/>
+          <w:szCs w:val="20"/>
+        </w:rPr>
+        <w:t>-Estate mobile app</w:t>
       </w:r>
     </w:p>
     <w:p>
@@ -3884,15 +4209,27 @@
         </w:rPr>
         <w:t xml:space="preserve">Client:                                </w:t>
       </w:r>
-      <w:r>
-        <w:rPr>
-          <w:rStyle w:val="Strong"/>
-          <w:rFonts w:ascii="Palatino Linotype" w:hAnsi="Palatino Linotype" w:cs="Verdana"/>
-          <w:b w:val="0"/>
-          <w:sz w:val="20"/>
-          <w:szCs w:val="20"/>
-        </w:rPr>
-        <w:t>Aqar-Estate</w:t>
+      <w:proofErr w:type="spellStart"/>
+      <w:r>
+        <w:rPr>
+          <w:rStyle w:val="Strong"/>
+          <w:rFonts w:ascii="Palatino Linotype" w:hAnsi="Palatino Linotype" w:cs="Verdana"/>
+          <w:b w:val="0"/>
+          <w:sz w:val="20"/>
+          <w:szCs w:val="20"/>
+        </w:rPr>
+        <w:t>Aqar</w:t>
+      </w:r>
+      <w:proofErr w:type="spellEnd"/>
+      <w:r>
+        <w:rPr>
+          <w:rStyle w:val="Strong"/>
+          <w:rFonts w:ascii="Palatino Linotype" w:hAnsi="Palatino Linotype" w:cs="Verdana"/>
+          <w:b w:val="0"/>
+          <w:sz w:val="20"/>
+          <w:szCs w:val="20"/>
+        </w:rPr>
+        <w:t>-Estate</w:t>
       </w:r>
       <w:r>
         <w:rPr>
@@ -4198,6 +4535,7 @@
         </w:rPr>
         <w:tab/>
       </w:r>
+      <w:proofErr w:type="spellStart"/>
       <w:r>
         <w:rPr>
           <w:rStyle w:val="Strong"/>
@@ -4208,7 +4546,20 @@
           <w:szCs w:val="20"/>
           <w:u w:val="none"/>
         </w:rPr>
-        <w:t>MicroTech for technology solution</w:t>
+        <w:t>MicroTech</w:t>
+      </w:r>
+      <w:proofErr w:type="spellEnd"/>
+      <w:r>
+        <w:rPr>
+          <w:rStyle w:val="Strong"/>
+          <w:rFonts w:ascii="Palatino Linotype" w:hAnsi="Palatino Linotype" w:cs="Verdana"/>
+          <w:b w:val="0"/>
+          <w:color w:val="auto"/>
+          <w:sz w:val="20"/>
+          <w:szCs w:val="20"/>
+          <w:u w:val="none"/>
+        </w:rPr>
+        <w:t xml:space="preserve"> for technology solution</w:t>
       </w:r>
       <w:r>
         <w:rPr>
@@ -4438,6 +4789,7 @@
         </w:rPr>
         <w:t xml:space="preserve">Client:                                </w:t>
       </w:r>
+      <w:proofErr w:type="spellStart"/>
       <w:r>
         <w:rPr>
           <w:rFonts w:ascii="Palatino Linotype" w:hAnsi="Palatino Linotype" w:cs="Calibri"/>
@@ -4446,7 +4798,18 @@
           <w:szCs w:val="20"/>
           <w:u w:val="none"/>
         </w:rPr>
-        <w:t>Mymona Private School</w:t>
+        <w:t>Mymona</w:t>
+      </w:r>
+      <w:proofErr w:type="spellEnd"/>
+      <w:r>
+        <w:rPr>
+          <w:rFonts w:ascii="Palatino Linotype" w:hAnsi="Palatino Linotype" w:cs="Calibri"/>
+          <w:color w:val="auto"/>
+          <w:sz w:val="20"/>
+          <w:szCs w:val="20"/>
+          <w:u w:val="none"/>
+        </w:rPr>
+        <w:t xml:space="preserve"> Private School</w:t>
       </w:r>
     </w:p>
     <w:p>
@@ -4485,15 +4848,51 @@
           <w:sz w:val="20"/>
           <w:szCs w:val="20"/>
         </w:rPr>
-        <w:t>HTML 5, CSS 3 (BootStrap 3), JQuery,</w:t>
-      </w:r>
-      <w:r>
-        <w:rPr>
-          <w:rFonts w:ascii="Palatino Linotype" w:hAnsi="Palatino Linotype" w:cs="Calibri"/>
-          <w:sz w:val="20"/>
-          <w:szCs w:val="20"/>
-        </w:rPr>
-        <w:t>Ajax,</w:t>
+        <w:t>HTML 5, CSS 3 (</w:t>
+      </w:r>
+      <w:proofErr w:type="spellStart"/>
+      <w:r>
+        <w:rPr>
+          <w:rFonts w:ascii="Palatino Linotype" w:hAnsi="Palatino Linotype" w:cs="Calibri"/>
+          <w:sz w:val="20"/>
+          <w:szCs w:val="20"/>
+        </w:rPr>
+        <w:t>BootStrap</w:t>
+      </w:r>
+      <w:proofErr w:type="spellEnd"/>
+      <w:r>
+        <w:rPr>
+          <w:rFonts w:ascii="Palatino Linotype" w:hAnsi="Palatino Linotype" w:cs="Calibri"/>
+          <w:sz w:val="20"/>
+          <w:szCs w:val="20"/>
+        </w:rPr>
+        <w:t xml:space="preserve"> 3), </w:t>
+      </w:r>
+      <w:proofErr w:type="spellStart"/>
+      <w:r>
+        <w:rPr>
+          <w:rFonts w:ascii="Palatino Linotype" w:hAnsi="Palatino Linotype" w:cs="Calibri"/>
+          <w:sz w:val="20"/>
+          <w:szCs w:val="20"/>
+        </w:rPr>
+        <w:t>JQuery,</w:t>
+      </w:r>
+      <w:r>
+        <w:rPr>
+          <w:rFonts w:ascii="Palatino Linotype" w:hAnsi="Palatino Linotype" w:cs="Calibri"/>
+          <w:sz w:val="20"/>
+          <w:szCs w:val="20"/>
+        </w:rPr>
+        <w:t>Ajax</w:t>
+      </w:r>
+      <w:proofErr w:type="spellEnd"/>
+      <w:r>
+        <w:rPr>
+          <w:rFonts w:ascii="Palatino Linotype" w:hAnsi="Palatino Linotype" w:cs="Calibri"/>
+          <w:sz w:val="20"/>
+          <w:szCs w:val="20"/>
+        </w:rPr>
+        <w:t>,</w:t>
       </w:r>
       <w:r>
         <w:rPr>
@@ -4711,15 +5110,27 @@
         </w:rPr>
         <w:tab/>
       </w:r>
-      <w:r>
-        <w:rPr>
-          <w:rStyle w:val="Strong"/>
-          <w:rFonts w:ascii="Palatino Linotype" w:hAnsi="Palatino Linotype" w:cs="Verdana"/>
-          <w:b w:val="0"/>
-          <w:sz w:val="20"/>
-          <w:szCs w:val="20"/>
-        </w:rPr>
-        <w:t>MicroTech for technology solution</w:t>
+      <w:proofErr w:type="spellStart"/>
+      <w:r>
+        <w:rPr>
+          <w:rStyle w:val="Strong"/>
+          <w:rFonts w:ascii="Palatino Linotype" w:hAnsi="Palatino Linotype" w:cs="Verdana"/>
+          <w:b w:val="0"/>
+          <w:sz w:val="20"/>
+          <w:szCs w:val="20"/>
+        </w:rPr>
+        <w:t>MicroTech</w:t>
+      </w:r>
+      <w:proofErr w:type="spellEnd"/>
+      <w:r>
+        <w:rPr>
+          <w:rStyle w:val="Strong"/>
+          <w:rFonts w:ascii="Palatino Linotype" w:hAnsi="Palatino Linotype" w:cs="Verdana"/>
+          <w:b w:val="0"/>
+          <w:sz w:val="20"/>
+          <w:szCs w:val="20"/>
+        </w:rPr>
+        <w:t xml:space="preserve"> for technology solution</w:t>
       </w:r>
     </w:p>
     <w:p>
@@ -4915,7 +5326,47 @@
           <w:szCs w:val="20"/>
           <w:u w:val="none"/>
         </w:rPr>
-        <w:t>Licensed Software offered by  MicroTech Qatar for technology solution</w:t>
+        <w:t xml:space="preserve">Licensed Software offered </w:t>
+      </w:r>
+      <w:proofErr w:type="gramStart"/>
+      <w:r>
+        <w:rPr>
+          <w:rStyle w:val="Strong"/>
+          <w:rFonts w:ascii="Palatino Linotype" w:hAnsi="Palatino Linotype" w:cs="Verdana"/>
+          <w:b w:val="0"/>
+          <w:color w:val="auto"/>
+          <w:sz w:val="20"/>
+          <w:szCs w:val="20"/>
+          <w:u w:val="none"/>
+        </w:rPr>
+        <w:t xml:space="preserve">by  </w:t>
+      </w:r>
+      <w:proofErr w:type="spellStart"/>
+      <w:r>
+        <w:rPr>
+          <w:rStyle w:val="Strong"/>
+          <w:rFonts w:ascii="Palatino Linotype" w:hAnsi="Palatino Linotype" w:cs="Verdana"/>
+          <w:b w:val="0"/>
+          <w:color w:val="auto"/>
+          <w:sz w:val="20"/>
+          <w:szCs w:val="20"/>
+          <w:u w:val="none"/>
+        </w:rPr>
+        <w:t>MicroTech</w:t>
+      </w:r>
+      <w:proofErr w:type="spellEnd"/>
+      <w:proofErr w:type="gramEnd"/>
+      <w:r>
+        <w:rPr>
+          <w:rStyle w:val="Strong"/>
+          <w:rFonts w:ascii="Palatino Linotype" w:hAnsi="Palatino Linotype" w:cs="Verdana"/>
+          <w:b w:val="0"/>
+          <w:color w:val="auto"/>
+          <w:sz w:val="20"/>
+          <w:szCs w:val="20"/>
+          <w:u w:val="none"/>
+        </w:rPr>
+        <w:t xml:space="preserve"> Qatar for technology solution</w:t>
       </w:r>
     </w:p>
     <w:p>
@@ -5236,6 +5687,7 @@
         </w:rPr>
         <w:tab/>
       </w:r>
+      <w:proofErr w:type="spellStart"/>
       <w:r>
         <w:rPr>
           <w:rStyle w:val="Strong"/>
@@ -5246,7 +5698,20 @@
           <w:szCs w:val="20"/>
           <w:u w:val="none"/>
         </w:rPr>
-        <w:t xml:space="preserve">MicroTech </w:t>
+        <w:t>MicroTech</w:t>
+      </w:r>
+      <w:proofErr w:type="spellEnd"/>
+      <w:r>
+        <w:rPr>
+          <w:rStyle w:val="Strong"/>
+          <w:rFonts w:ascii="Palatino Linotype" w:hAnsi="Palatino Linotype" w:cs="Verdana"/>
+          <w:b w:val="0"/>
+          <w:color w:val="auto"/>
+          <w:sz w:val="20"/>
+          <w:szCs w:val="20"/>
+          <w:u w:val="none"/>
+        </w:rPr>
+        <w:t xml:space="preserve"> </w:t>
       </w:r>
       <w:r>
         <w:rPr>
@@ -5520,7 +5985,43 @@
           <w:sz w:val="20"/>
           <w:szCs w:val="20"/>
         </w:rPr>
-        <w:t>HTML 5, CSS 3 (BootStrap 3), JQuery, PHP, BlueHost as a hosting company.</w:t>
+        <w:t>HTML 5, CSS 3 (</w:t>
+      </w:r>
+      <w:proofErr w:type="spellStart"/>
+      <w:r>
+        <w:rPr>
+          <w:rFonts w:ascii="Palatino Linotype" w:hAnsi="Palatino Linotype" w:cs="Calibri"/>
+          <w:sz w:val="20"/>
+          <w:szCs w:val="20"/>
+        </w:rPr>
+        <w:t>BootStrap</w:t>
+      </w:r>
+      <w:proofErr w:type="spellEnd"/>
+      <w:r>
+        <w:rPr>
+          <w:rFonts w:ascii="Palatino Linotype" w:hAnsi="Palatino Linotype" w:cs="Calibri"/>
+          <w:sz w:val="20"/>
+          <w:szCs w:val="20"/>
+        </w:rPr>
+        <w:t xml:space="preserve"> 3), JQuery, PHP, </w:t>
+      </w:r>
+      <w:proofErr w:type="spellStart"/>
+      <w:r>
+        <w:rPr>
+          <w:rFonts w:ascii="Palatino Linotype" w:hAnsi="Palatino Linotype" w:cs="Calibri"/>
+          <w:sz w:val="20"/>
+          <w:szCs w:val="20"/>
+        </w:rPr>
+        <w:t>BlueHost</w:t>
+      </w:r>
+      <w:proofErr w:type="spellEnd"/>
+      <w:r>
+        <w:rPr>
+          <w:rFonts w:ascii="Palatino Linotype" w:hAnsi="Palatino Linotype" w:cs="Calibri"/>
+          <w:sz w:val="20"/>
+          <w:szCs w:val="20"/>
+        </w:rPr>
+        <w:t xml:space="preserve"> as a hosting company.</w:t>
       </w:r>
     </w:p>
     <w:p>
@@ -5791,6 +6292,7 @@
         </w:rPr>
         <w:tab/>
       </w:r>
+      <w:proofErr w:type="spellStart"/>
       <w:r>
         <w:rPr>
           <w:rStyle w:val="Strong"/>
@@ -5801,7 +6303,20 @@
           <w:szCs w:val="20"/>
           <w:u w:val="none"/>
         </w:rPr>
-        <w:t>MicroTech Qatar for technology solution</w:t>
+        <w:t>MicroTech</w:t>
+      </w:r>
+      <w:proofErr w:type="spellEnd"/>
+      <w:r>
+        <w:rPr>
+          <w:rStyle w:val="Strong"/>
+          <w:rFonts w:ascii="Palatino Linotype" w:hAnsi="Palatino Linotype" w:cs="Verdana"/>
+          <w:b w:val="0"/>
+          <w:color w:val="auto"/>
+          <w:sz w:val="20"/>
+          <w:szCs w:val="20"/>
+          <w:u w:val="none"/>
+        </w:rPr>
+        <w:t xml:space="preserve"> Qatar for technology solution</w:t>
       </w:r>
     </w:p>
     <w:p>
@@ -5981,6 +6496,7 @@
         </w:rPr>
         <w:t xml:space="preserve"> </w:t>
       </w:r>
+      <w:proofErr w:type="spellStart"/>
       <w:r>
         <w:rPr>
           <w:rFonts w:ascii="Palatino Linotype" w:hAnsi="Palatino Linotype"/>
@@ -5988,7 +6504,17 @@
           <w:sz w:val="20"/>
           <w:szCs w:val="20"/>
         </w:rPr>
-        <w:t xml:space="preserve">Zedia </w:t>
+        <w:t>Zedia</w:t>
+      </w:r>
+      <w:proofErr w:type="spellEnd"/>
+      <w:r>
+        <w:rPr>
+          <w:rFonts w:ascii="Palatino Linotype" w:hAnsi="Palatino Linotype"/>
+          <w:b/>
+          <w:sz w:val="20"/>
+          <w:szCs w:val="20"/>
+        </w:rPr>
+        <w:t xml:space="preserve"> </w:t>
       </w:r>
     </w:p>
     <w:p>
@@ -6391,6 +6917,7 @@
         </w:rPr>
         <w:tab/>
       </w:r>
+      <w:proofErr w:type="spellStart"/>
       <w:r>
         <w:rPr>
           <w:rStyle w:val="Strong"/>
@@ -6403,6 +6930,7 @@
         </w:rPr>
         <w:t>MicroTech</w:t>
       </w:r>
+      <w:proofErr w:type="spellEnd"/>
       <w:r>
         <w:rPr>
           <w:rStyle w:val="Strong"/>
@@ -6603,6 +7131,7 @@
         <w:tab/>
         <w:t xml:space="preserve">               </w:t>
       </w:r>
+      <w:proofErr w:type="spellStart"/>
       <w:r>
         <w:rPr>
           <w:rFonts w:ascii="Palatino Linotype" w:hAnsi="Palatino Linotype" w:cs="Calibri"/>
@@ -6612,6 +7141,7 @@
         </w:rPr>
         <w:t>LamsaWorld</w:t>
       </w:r>
+      <w:proofErr w:type="spellEnd"/>
     </w:p>
     <w:p>
       <w:pPr>
@@ -7300,7 +7830,27 @@
           <w:sz w:val="20"/>
           <w:szCs w:val="20"/>
         </w:rPr>
-        <w:t xml:space="preserve">              :  </w:t>
+        <w:t xml:space="preserve">            </w:t>
+      </w:r>
+      <w:proofErr w:type="gramStart"/>
+      <w:r>
+        <w:rPr>
+          <w:rFonts w:ascii="Palatino Linotype" w:hAnsi="Palatino Linotype" w:cs="Calibri"/>
+          <w:b/>
+          <w:sz w:val="20"/>
+          <w:szCs w:val="20"/>
+        </w:rPr>
+        <w:t xml:space="preserve">  :</w:t>
+      </w:r>
+      <w:proofErr w:type="gramEnd"/>
+      <w:r>
+        <w:rPr>
+          <w:rFonts w:ascii="Palatino Linotype" w:hAnsi="Palatino Linotype" w:cs="Calibri"/>
+          <w:b/>
+          <w:sz w:val="20"/>
+          <w:szCs w:val="20"/>
+        </w:rPr>
+        <w:t xml:space="preserve">  </w:t>
       </w:r>
       <w:r>
         <w:rPr>
@@ -7484,7 +8034,25 @@
         <w:sz w:val="28"/>
         <w:szCs w:val="28"/>
       </w:rPr>
-      <w:t>llah Shoshaa</w:t>
+      <w:t>llah</w:t>
+    </w:r>
+    <w:r>
+      <w:rPr>
+        <w:rFonts w:ascii="Palatino Linotype" w:hAnsi="Palatino Linotype"/>
+        <w:b/>
+        <w:sz w:val="28"/>
+        <w:szCs w:val="28"/>
+      </w:rPr>
+      <w:t xml:space="preserve"> M K</w:t>
+    </w:r>
+    <w:r>
+      <w:rPr>
+        <w:rFonts w:ascii="Palatino Linotype" w:hAnsi="Palatino Linotype"/>
+        <w:b/>
+        <w:sz w:val="28"/>
+        <w:szCs w:val="28"/>
+      </w:rPr>
+      <w:t xml:space="preserve"> Shoshaa</w:t>
     </w:r>
   </w:p>
   <w:p>

</xml_diff>